<commit_message>
added comments and summary
</commit_message>
<xml_diff>
--- a/docs/Architecture.docx
+++ b/docs/Architecture.docx
@@ -1094,6 +1094,14 @@
     </w:p>
     <w:p>
       <w:pPr>
+        <w:ind w:left="720"/>
+        <w:rPr>
+          <w:lang w:val="en-US"/>
+        </w:rPr>
+      </w:pPr>
+    </w:p>
+    <w:p>
+      <w:pPr>
         <w:pStyle w:val="ListParagraph"/>
         <w:numPr>
           <w:ilvl w:val="0"/>
@@ -1178,6 +1186,95 @@
           <w:lang w:val="en-US"/>
         </w:rPr>
         <w:t xml:space="preserve">ries. </w:t>
+      </w:r>
+    </w:p>
+    <w:p>
+      <w:pPr>
+        <w:pStyle w:val="ListParagraph"/>
+        <w:numPr>
+          <w:ilvl w:val="0"/>
+          <w:numId w:val="2"/>
+        </w:numPr>
+        <w:rPr>
+          <w:lang w:val="en-US"/>
+        </w:rPr>
+      </w:pPr>
+      <w:r>
+        <w:rPr>
+          <w:lang w:val="en-US"/>
+        </w:rPr>
+        <w:lastRenderedPageBreak/>
+        <w:t>Deployment.</w:t>
+      </w:r>
+    </w:p>
+    <w:p>
+      <w:pPr>
+        <w:pStyle w:val="ListParagraph"/>
+        <w:rPr>
+          <w:lang w:val="en-US"/>
+        </w:rPr>
+      </w:pPr>
+      <w:r>
+        <w:rPr>
+          <w:lang w:val="en-US"/>
+        </w:rPr>
+        <w:t xml:space="preserve">This app can be deployed to Azure web app, preferably into 2 webapps one for web </w:t>
+      </w:r>
+      <w:proofErr w:type="spellStart"/>
+      <w:r>
+        <w:rPr>
+          <w:lang w:val="en-US"/>
+        </w:rPr>
+        <w:t>api</w:t>
+      </w:r>
+      <w:proofErr w:type="spellEnd"/>
+      <w:r>
+        <w:rPr>
+          <w:lang w:val="en-US"/>
+        </w:rPr>
+        <w:t xml:space="preserve"> and another for angular app. The build </w:t>
+      </w:r>
+      <w:proofErr w:type="spellStart"/>
+      <w:r>
+        <w:rPr>
+          <w:lang w:val="en-US"/>
+        </w:rPr>
+        <w:t>yaml</w:t>
+      </w:r>
+      <w:proofErr w:type="spellEnd"/>
+      <w:r>
+        <w:rPr>
+          <w:lang w:val="en-US"/>
+        </w:rPr>
+        <w:t xml:space="preserve"> file that can be used to build the app in Azure pipeline is included. It can be found in builds/</w:t>
+      </w:r>
+      <w:proofErr w:type="spellStart"/>
+      <w:r>
+        <w:rPr>
+          <w:lang w:val="en-US"/>
+        </w:rPr>
+        <w:t>build.yaml</w:t>
+      </w:r>
+      <w:proofErr w:type="spellEnd"/>
+      <w:r>
+        <w:rPr>
+          <w:lang w:val="en-US"/>
+        </w:rPr>
+        <w:t>.</w:t>
+      </w:r>
+    </w:p>
+    <w:p>
+      <w:pPr>
+        <w:pStyle w:val="ListParagraph"/>
+        <w:rPr>
+          <w:lang w:val="en-US"/>
+        </w:rPr>
+      </w:pPr>
+      <w:r>
+        <w:rPr>
+          <w:lang w:val="en-US"/>
+        </w:rPr>
+        <w:t xml:space="preserve">The build pipeline executes the unit test cases and packages the binaries. Release pipeline can be included in next version. </w:t>
       </w:r>
     </w:p>
     <w:sectPr>

</xml_diff>